<commit_message>
Update (0721) Custom Dataset.docx
</commit_message>
<xml_diff>
--- a/presentation/(0721) Custom Dataset.docx
+++ b/presentation/(0721) Custom Dataset.docx
@@ -28293,6 +28293,25 @@
               <w:spacing w:after="0" w:line="240" w:lineRule="auto"/>
               <w:jc w:val="left"/>
               <w:rPr>
+                <w:rFonts w:ascii="Consolas" w:eastAsia="맑은 고딕" w:hAnsi="Consolas" w:cs="굴림" w:hint="eastAsia"/>
+                <w:b/>
+                <w:bCs/>
+                <w:color w:val="FF0000"/>
+                <w:kern w:val="0"/>
+                <w:sz w:val="18"/>
+                <w:szCs w:val="18"/>
+              </w:rPr>
+            </w:pPr>
+          </w:p>
+          <w:p>
+            <w:pPr>
+              <w:widowControl/>
+              <w:wordWrap/>
+              <w:autoSpaceDE/>
+              <w:autoSpaceDN/>
+              <w:spacing w:after="0" w:line="240" w:lineRule="auto"/>
+              <w:jc w:val="left"/>
+              <w:rPr>
                 <w:rFonts w:ascii="Consolas" w:eastAsia="맑은 고딕" w:hAnsi="Consolas" w:cs="굴림"/>
                 <w:b/>
                 <w:bCs/>
@@ -28312,6 +28331,7 @@
                 <w:sz w:val="18"/>
                 <w:szCs w:val="18"/>
               </w:rPr>
+              <w:lastRenderedPageBreak/>
               <w:t>Feature extraction</w:t>
             </w:r>
           </w:p>
@@ -28735,7 +28755,6 @@
                 <w:sz w:val="18"/>
                 <w:szCs w:val="18"/>
               </w:rPr>
-              <w:lastRenderedPageBreak/>
               <w:t xml:space="preserve">class = </w:t>
             </w:r>
             <w:r>
@@ -42247,6 +42266,143 @@
     <w:p>
       <w:pPr>
         <w:rPr>
+          <w:b/>
+          <w:bCs/>
+          <w:sz w:val="18"/>
+          <w:szCs w:val="18"/>
+        </w:rPr>
+      </w:pPr>
+      <w:r>
+        <w:rPr>
+          <w:rFonts w:hint="eastAsia"/>
+          <w:b/>
+          <w:bCs/>
+          <w:sz w:val="18"/>
+          <w:szCs w:val="18"/>
+        </w:rPr>
+        <w:lastRenderedPageBreak/>
+        <w:t>Dataset</w:t>
+      </w:r>
+      <w:r>
+        <w:rPr>
+          <w:b/>
+          <w:bCs/>
+          <w:sz w:val="18"/>
+          <w:szCs w:val="18"/>
+        </w:rPr>
+        <w:t xml:space="preserve"> </w:t>
+      </w:r>
+      <w:r>
+        <w:rPr>
+          <w:rFonts w:hint="eastAsia"/>
+          <w:b/>
+          <w:bCs/>
+          <w:sz w:val="18"/>
+          <w:szCs w:val="18"/>
+        </w:rPr>
+        <w:t>예시</w:t>
+      </w:r>
+    </w:p>
+    <w:p>
+      <w:pPr>
+        <w:rPr>
+          <w:sz w:val="18"/>
+          <w:szCs w:val="18"/>
+        </w:rPr>
+      </w:pPr>
+      <w:r>
+        <w:rPr>
+          <w:noProof/>
+        </w:rPr>
+        <w:drawing>
+          <wp:inline distT="0" distB="0" distL="0" distR="0" wp14:anchorId="780D128C" wp14:editId="6F89A272">
+            <wp:extent cx="9528175" cy="2781300"/>
+            <wp:effectExtent l="0" t="0" r="0" b="0"/>
+            <wp:docPr id="13" name="그림 13"/>
+            <wp:cNvGraphicFramePr>
+              <a:graphicFrameLocks xmlns:a="http://schemas.openxmlformats.org/drawingml/2006/main" noChangeAspect="1"/>
+            </wp:cNvGraphicFramePr>
+            <a:graphic xmlns:a="http://schemas.openxmlformats.org/drawingml/2006/main">
+              <a:graphicData uri="http://schemas.openxmlformats.org/drawingml/2006/picture">
+                <pic:pic xmlns:pic="http://schemas.openxmlformats.org/drawingml/2006/picture">
+                  <pic:nvPicPr>
+                    <pic:cNvPr id="1" name=""/>
+                    <pic:cNvPicPr/>
+                  </pic:nvPicPr>
+                  <pic:blipFill>
+                    <a:blip r:embed="rId16"/>
+                    <a:stretch>
+                      <a:fillRect/>
+                    </a:stretch>
+                  </pic:blipFill>
+                  <pic:spPr>
+                    <a:xfrm>
+                      <a:off x="0" y="0"/>
+                      <a:ext cx="9541177" cy="2785095"/>
+                    </a:xfrm>
+                    <a:prstGeom prst="rect">
+                      <a:avLst/>
+                    </a:prstGeom>
+                  </pic:spPr>
+                </pic:pic>
+              </a:graphicData>
+            </a:graphic>
+          </wp:inline>
+        </w:drawing>
+      </w:r>
+      <w:r>
+        <w:rPr>
+          <w:noProof/>
+        </w:rPr>
+        <w:drawing>
+          <wp:inline distT="0" distB="0" distL="0" distR="0" wp14:anchorId="15742219" wp14:editId="5A19EB45">
+            <wp:extent cx="9528325" cy="2609796"/>
+            <wp:effectExtent l="0" t="0" r="0" b="635"/>
+            <wp:docPr id="3" name="그림 3"/>
+            <wp:cNvGraphicFramePr>
+              <a:graphicFrameLocks xmlns:a="http://schemas.openxmlformats.org/drawingml/2006/main" noChangeAspect="1"/>
+            </wp:cNvGraphicFramePr>
+            <a:graphic xmlns:a="http://schemas.openxmlformats.org/drawingml/2006/main">
+              <a:graphicData uri="http://schemas.openxmlformats.org/drawingml/2006/picture">
+                <pic:pic xmlns:pic="http://schemas.openxmlformats.org/drawingml/2006/picture">
+                  <pic:nvPicPr>
+                    <pic:cNvPr id="1" name=""/>
+                    <pic:cNvPicPr/>
+                  </pic:nvPicPr>
+                  <pic:blipFill>
+                    <a:blip r:embed="rId17"/>
+                    <a:stretch>
+                      <a:fillRect/>
+                    </a:stretch>
+                  </pic:blipFill>
+                  <pic:spPr>
+                    <a:xfrm>
+                      <a:off x="0" y="0"/>
+                      <a:ext cx="9587265" cy="2625940"/>
+                    </a:xfrm>
+                    <a:prstGeom prst="rect">
+                      <a:avLst/>
+                    </a:prstGeom>
+                  </pic:spPr>
+                </pic:pic>
+              </a:graphicData>
+            </a:graphic>
+          </wp:inline>
+        </w:drawing>
+      </w:r>
+    </w:p>
+    <w:p>
+      <w:pPr>
+        <w:rPr>
+          <w:sz w:val="18"/>
+          <w:szCs w:val="18"/>
+        </w:rPr>
+      </w:pPr>
+    </w:p>
+    <w:p>
+      <w:pPr>
+        <w:rPr>
+          <w:rFonts w:hint="eastAsia"/>
           <w:sz w:val="18"/>
           <w:szCs w:val="18"/>
         </w:rPr>

</xml_diff>